<commit_message>
More updates to the code review form and lab 3 instructions
</commit_message>
<xml_diff>
--- a/Labs/Lab03/CodeReview_for_Lab_3.docx
+++ b/Labs/Lab03/CodeReview_for_Lab_3.docx
@@ -54,7 +54,7 @@
           <w:sz w:val="28"/>
           <w:szCs w:val="28"/>
         </w:rPr>
-        <w:t>2</w:t>
+        <w:t>3</w:t>
       </w:r>
       <w:r>
         <w:rPr>
@@ -439,6 +439,7 @@
                 <w:b/>
               </w:rPr>
             </w:pPr>
+            <w:proofErr w:type="spellStart"/>
             <w:r>
               <w:rPr>
                 <w:rFonts w:ascii="Calibri" w:hAnsi="Calibri" w:cs="Calibri"/>
@@ -446,7 +447,17 @@
                 <w:i/>
                 <w:iCs/>
               </w:rPr>
-              <w:t>StopWatch version 2</w:t>
+              <w:t>StopWatch</w:t>
+            </w:r>
+            <w:proofErr w:type="spellEnd"/>
+            <w:r>
+              <w:rPr>
+                <w:rFonts w:ascii="Calibri" w:hAnsi="Calibri" w:cs="Calibri"/>
+                <w:b/>
+                <w:i/>
+                <w:iCs/>
+              </w:rPr>
+              <w:t xml:space="preserve"> version 2</w:t>
             </w:r>
           </w:p>
         </w:tc>
@@ -551,7 +562,15 @@
               <w:spacing w:after="0" w:line="240" w:lineRule="auto"/>
             </w:pPr>
             <w:r>
-              <w:t xml:space="preserve">Completed version 2 of StopWatch? </w:t>
+              <w:t xml:space="preserve">Completed version 2 of </w:t>
+            </w:r>
+            <w:proofErr w:type="spellStart"/>
+            <w:r>
+              <w:t>StopWatch</w:t>
+            </w:r>
+            <w:proofErr w:type="spellEnd"/>
+            <w:r>
+              <w:t xml:space="preserve">? </w:t>
             </w:r>
           </w:p>
         </w:tc>
@@ -761,13 +780,7 @@
               <w:spacing w:after="0" w:line="240" w:lineRule="auto"/>
             </w:pPr>
             <w:r>
-              <w:t>Used an arrow function or an anonymous function for the handler</w:t>
-            </w:r>
-            <w:r>
-              <w:t>s</w:t>
-            </w:r>
-            <w:r>
-              <w:t>?</w:t>
+              <w:t>Used an arrow function or an anonymous function for the handlers?</w:t>
             </w:r>
           </w:p>
         </w:tc>
@@ -908,7 +921,15 @@
               <w:spacing w:after="0" w:line="240" w:lineRule="auto"/>
             </w:pPr>
             <w:r>
-              <w:t xml:space="preserve">Created a class called StopWatch?  </w:t>
+              <w:t xml:space="preserve">Created a class called </w:t>
+            </w:r>
+            <w:proofErr w:type="spellStart"/>
+            <w:r>
+              <w:t>StopWatch</w:t>
+            </w:r>
+            <w:proofErr w:type="spellEnd"/>
+            <w:r>
+              <w:t xml:space="preserve">?  </w:t>
             </w:r>
           </w:p>
         </w:tc>
@@ -1328,7 +1349,23 @@
               <w:t>Has</w:t>
             </w:r>
             <w:r>
-              <w:t xml:space="preserve"> isFaceUp and isMatched properties</w:t>
+              <w:t xml:space="preserve"> </w:t>
+            </w:r>
+            <w:proofErr w:type="spellStart"/>
+            <w:r>
+              <w:t>isFaceUp</w:t>
+            </w:r>
+            <w:proofErr w:type="spellEnd"/>
+            <w:r>
+              <w:t xml:space="preserve"> and </w:t>
+            </w:r>
+            <w:proofErr w:type="spellStart"/>
+            <w:r>
+              <w:t>isMatched</w:t>
+            </w:r>
+            <w:proofErr w:type="spellEnd"/>
+            <w:r>
+              <w:t xml:space="preserve"> properties</w:t>
             </w:r>
           </w:p>
         </w:tc>
@@ -1622,7 +1659,23 @@
               <w:t>Has</w:t>
             </w:r>
             <w:r>
-              <w:t xml:space="preserve"> a constructor that calls fillCards and shuffleCards?</w:t>
+              <w:t xml:space="preserve"> a constructor that calls </w:t>
+            </w:r>
+            <w:proofErr w:type="spellStart"/>
+            <w:r>
+              <w:t>fillCards</w:t>
+            </w:r>
+            <w:proofErr w:type="spellEnd"/>
+            <w:r>
+              <w:t xml:space="preserve"> and </w:t>
+            </w:r>
+            <w:proofErr w:type="spellStart"/>
+            <w:r>
+              <w:t>shuffleCards</w:t>
+            </w:r>
+            <w:proofErr w:type="spellEnd"/>
+            <w:r>
+              <w:t>?</w:t>
             </w:r>
           </w:p>
         </w:tc>
@@ -1697,8 +1750,13 @@
               <w:t>Has</w:t>
             </w:r>
             <w:r>
-              <w:t xml:space="preserve"> the methods named above and checkCards</w:t>
-            </w:r>
+              <w:t xml:space="preserve"> the methods named above and </w:t>
+            </w:r>
+            <w:proofErr w:type="spellStart"/>
+            <w:r>
+              <w:t>checkCards</w:t>
+            </w:r>
+            <w:proofErr w:type="spellEnd"/>
           </w:p>
         </w:tc>
         <w:tc>
@@ -1841,7 +1899,23 @@
               <w:t>Has</w:t>
             </w:r>
             <w:r>
-              <w:t xml:space="preserve"> properties for matches, tries, firstPick and secondPick?</w:t>
+              <w:t xml:space="preserve"> properties for matches, tries, </w:t>
+            </w:r>
+            <w:proofErr w:type="spellStart"/>
+            <w:r>
+              <w:t>firstPick</w:t>
+            </w:r>
+            <w:proofErr w:type="spellEnd"/>
+            <w:r>
+              <w:t xml:space="preserve"> and </w:t>
+            </w:r>
+            <w:proofErr w:type="spellStart"/>
+            <w:r>
+              <w:t>secondPick</w:t>
+            </w:r>
+            <w:proofErr w:type="spellEnd"/>
+            <w:r>
+              <w:t>?</w:t>
             </w:r>
           </w:p>
         </w:tc>
@@ -1983,7 +2057,31 @@
               <w:spacing w:after="0" w:line="240" w:lineRule="auto"/>
             </w:pPr>
             <w:r>
-              <w:t xml:space="preserve">  Has showCards, handleClick and turnCardsBack methods?</w:t>
+              <w:t xml:space="preserve">  Has </w:t>
+            </w:r>
+            <w:proofErr w:type="spellStart"/>
+            <w:r>
+              <w:t>showCards</w:t>
+            </w:r>
+            <w:proofErr w:type="spellEnd"/>
+            <w:r>
+              <w:t xml:space="preserve">, </w:t>
+            </w:r>
+            <w:proofErr w:type="spellStart"/>
+            <w:r>
+              <w:t>handleClick</w:t>
+            </w:r>
+            <w:proofErr w:type="spellEnd"/>
+            <w:r>
+              <w:t xml:space="preserve"> and </w:t>
+            </w:r>
+            <w:proofErr w:type="spellStart"/>
+            <w:r>
+              <w:t>turnCardsBack</w:t>
+            </w:r>
+            <w:proofErr w:type="spellEnd"/>
+            <w:r>
+              <w:t xml:space="preserve"> methods?</w:t>
             </w:r>
           </w:p>
         </w:tc>
@@ -2443,7 +2541,15 @@
               <w:spacing w:after="0" w:line="240" w:lineRule="auto"/>
             </w:pPr>
             <w:r>
-              <w:t xml:space="preserve">Moved the functionality of init into the constructor?  </w:t>
+              <w:t xml:space="preserve">Moved the functionality of </w:t>
+            </w:r>
+            <w:proofErr w:type="spellStart"/>
+            <w:r>
+              <w:t>init</w:t>
+            </w:r>
+            <w:proofErr w:type="spellEnd"/>
+            <w:r>
+              <w:t xml:space="preserve"> into the constructor?  </w:t>
             </w:r>
           </w:p>
           <w:p>
@@ -3539,14 +3645,27 @@
                 <w:rFonts w:ascii="Calibri" w:hAnsi="Calibri" w:cs="Calibri"/>
               </w:rPr>
             </w:pPr>
-            <w:r>
-              <w:t xml:space="preserve">Url for </w:t>
+            <w:proofErr w:type="spellStart"/>
+            <w:r>
+              <w:t>Url</w:t>
+            </w:r>
+            <w:proofErr w:type="spellEnd"/>
+            <w:r>
+              <w:t xml:space="preserve"> for </w:t>
             </w:r>
             <w:r>
               <w:t>lab 2</w:t>
             </w:r>
             <w:r>
-              <w:t xml:space="preserve"> github repo:</w:t>
+              <w:t xml:space="preserve"> </w:t>
+            </w:r>
+            <w:proofErr w:type="spellStart"/>
+            <w:r>
+              <w:t>github</w:t>
+            </w:r>
+            <w:proofErr w:type="spellEnd"/>
+            <w:r>
+              <w:t xml:space="preserve"> repo:</w:t>
             </w:r>
           </w:p>
         </w:tc>

</xml_diff>